<commit_message>
permitiendo validacion semantica sin pruebas
</commit_message>
<xml_diff>
--- a/mathuqF3/Analisis.docx
+++ b/mathuqF3/Analisis.docx
@@ -1673,8 +1673,6 @@
               </w:rPr>
               <w:t>YA</w:t>
             </w:r>
-            <w:bookmarkStart w:id="0" w:name="_GoBack"/>
-            <w:bookmarkEnd w:id="0"/>
           </w:p>
           <w:p>
             <w:pPr>
@@ -2082,6 +2080,14 @@
               </w:rPr>
               <w:t>):</w:t>
             </w:r>
+            <w:r>
+              <w:rPr>
+                <w:rFonts w:ascii="Arial" w:hAnsi="Arial" w:cs="Arial"/>
+                <w:sz w:val="24"/>
+                <w:lang w:val="es-CO"/>
+              </w:rPr>
+              <w:t xml:space="preserve"> YA</w:t>
+            </w:r>
           </w:p>
           <w:p>
             <w:pPr>
@@ -2237,6 +2243,16 @@
               </w:rPr>
               <w:t>) a y  b:</w:t>
             </w:r>
+            <w:r>
+              <w:rPr>
+                <w:rFonts w:ascii="Arial" w:hAnsi="Arial" w:cs="Arial"/>
+                <w:sz w:val="24"/>
+                <w:lang w:val="es-CO"/>
+              </w:rPr>
+              <w:t xml:space="preserve"> Ya</w:t>
+            </w:r>
+            <w:bookmarkStart w:id="0" w:name="_GoBack"/>
+            <w:bookmarkEnd w:id="0"/>
           </w:p>
           <w:p>
             <w:pPr>

</xml_diff>